<commit_message>
Dodan novi sadržaj u datoteku
</commit_message>
<xml_diff>
--- a/Ciljevi.docx
+++ b/Ciljevi.docx
@@ -25,6 +25,17 @@
           <w:lang w:val="sr-Latn-RS"/>
         </w:rPr>
         <w:t>Drzavni univerzitet u Novom Pazaru</w:t>
+      </w:r>
+      <w:r>
+        <w:rPr>
+          <w:rFonts w:ascii="Times New Roman" w:hAnsi="Times New Roman" w:cs="Times New Roman"/>
+          <w:b/>
+          <w:bCs/>
+          <w:sz w:val="28"/>
+          <w:szCs w:val="28"/>
+          <w:lang w:val="sr-Latn-RS"/>
+        </w:rPr>
+        <w:t>a</w:t>
       </w:r>
     </w:p>
     <w:p>
@@ -79,7 +90,7 @@
             <v:imagedata r:id="rId5" o:title=""/>
             <v:path textboxrect="0,0,0,0"/>
           </v:shape>
-          <o:OLEObject Type="Embed" ProgID="StaticMetafile" ShapeID="_x0000_i0" DrawAspect="Content" ObjectID="_1743975448" r:id="rId6"/>
+          <o:OLEObject Type="Embed" ProgID="StaticMetafile" ShapeID="_x0000_i0" DrawAspect="Content" ObjectID="_1743975848" r:id="rId6"/>
         </w:object>
       </w:r>
     </w:p>
@@ -1814,7 +1825,7 @@
           <w:lang w:eastAsia="en-GB"/>
         </w:rPr>
         <w:drawing>
-          <wp:anchor distT="0" distB="0" distL="114300" distR="114300" simplePos="0" relativeHeight="251659264" behindDoc="0" locked="0" layoutInCell="1" allowOverlap="1" wp14:anchorId="209CD0CD" wp14:editId="43BA16DF">
+          <wp:anchor distT="0" distB="0" distL="114300" distR="114300" simplePos="0" relativeHeight="251658240" behindDoc="0" locked="0" layoutInCell="1" allowOverlap="1" wp14:anchorId="209CD0CD" wp14:editId="43BA16DF">
             <wp:simplePos x="0" y="0"/>
             <wp:positionH relativeFrom="margin">
               <wp:posOffset>1333500</wp:posOffset>

</xml_diff>